<commit_message>
subida reto 2 para el reto4
</commit_message>
<xml_diff>
--- a/reto_2/RETOS T6.docx
+++ b/reto_2/RETOS T6.docx
@@ -707,30 +707,159 @@
     <w:p/>
     <w:p/>
     <w:p/>
-    <w:p/>
-    <w:p/>
-    <w:p/>
-    <w:p/>
-    <w:p/>
-    <w:p/>
-    <w:p/>
-    <w:p/>
-    <w:p/>
-    <w:p/>
-    <w:p/>
-    <w:p/>
-    <w:p/>
-    <w:p/>
-    <w:p/>
-    <w:p/>
-    <w:p/>
-    <w:p/>
-    <w:p/>
-    <w:p>
-      <w:r>
-        <w:t>R3</w:t>
-      </w:r>
-    </w:p>
+    <w:p>
+      <w:r>
+        <w:t>R4</w:t>
+      </w:r>
+    </w:p>
+    <w:p>
+      <w:r>
+        <w:t>P1</w:t>
+      </w:r>
+    </w:p>
+    <w:p>
+      <w:r>
+        <w:drawing>
+          <wp:inline distT="0" distB="0" distL="0" distR="0" wp14:anchorId="14DBBA0C" wp14:editId="5E1B2D5A">
+            <wp:extent cx="5400040" cy="3199130"/>
+            <wp:effectExtent l="0" t="0" r="0" b="1270"/>
+            <wp:docPr id="284332983" name="Imagen 1"/>
+            <wp:cNvGraphicFramePr>
+              <a:graphicFrameLocks xmlns:a="http://schemas.openxmlformats.org/drawingml/2006/main" noChangeAspect="1"/>
+            </wp:cNvGraphicFramePr>
+            <a:graphic xmlns:a="http://schemas.openxmlformats.org/drawingml/2006/main">
+              <a:graphicData uri="http://schemas.openxmlformats.org/drawingml/2006/picture">
+                <pic:pic xmlns:pic="http://schemas.openxmlformats.org/drawingml/2006/picture">
+                  <pic:nvPicPr>
+                    <pic:cNvPr id="284332983" name=""/>
+                    <pic:cNvPicPr/>
+                  </pic:nvPicPr>
+                  <pic:blipFill>
+                    <a:blip r:embed="rId19"/>
+                    <a:stretch>
+                      <a:fillRect/>
+                    </a:stretch>
+                  </pic:blipFill>
+                  <pic:spPr>
+                    <a:xfrm>
+                      <a:off x="0" y="0"/>
+                      <a:ext cx="5400040" cy="3199130"/>
+                    </a:xfrm>
+                    <a:prstGeom prst="rect">
+                      <a:avLst/>
+                    </a:prstGeom>
+                  </pic:spPr>
+                </pic:pic>
+              </a:graphicData>
+            </a:graphic>
+          </wp:inline>
+        </w:drawing>
+      </w:r>
+    </w:p>
+    <w:p/>
+    <w:p/>
+    <w:p/>
+    <w:p/>
+    <w:p>
+      <w:r>
+        <w:t>P2</w:t>
+      </w:r>
+    </w:p>
+    <w:p>
+      <w:r>
+        <w:drawing>
+          <wp:inline distT="0" distB="0" distL="0" distR="0" wp14:anchorId="50612642" wp14:editId="45A975C3">
+            <wp:extent cx="5400040" cy="3796665"/>
+            <wp:effectExtent l="0" t="0" r="0" b="0"/>
+            <wp:docPr id="883457203" name="Imagen 1"/>
+            <wp:cNvGraphicFramePr>
+              <a:graphicFrameLocks xmlns:a="http://schemas.openxmlformats.org/drawingml/2006/main" noChangeAspect="1"/>
+            </wp:cNvGraphicFramePr>
+            <a:graphic xmlns:a="http://schemas.openxmlformats.org/drawingml/2006/main">
+              <a:graphicData uri="http://schemas.openxmlformats.org/drawingml/2006/picture">
+                <pic:pic xmlns:pic="http://schemas.openxmlformats.org/drawingml/2006/picture">
+                  <pic:nvPicPr>
+                    <pic:cNvPr id="883457203" name=""/>
+                    <pic:cNvPicPr/>
+                  </pic:nvPicPr>
+                  <pic:blipFill>
+                    <a:blip r:embed="rId20"/>
+                    <a:stretch>
+                      <a:fillRect/>
+                    </a:stretch>
+                  </pic:blipFill>
+                  <pic:spPr>
+                    <a:xfrm>
+                      <a:off x="0" y="0"/>
+                      <a:ext cx="5400040" cy="3796665"/>
+                    </a:xfrm>
+                    <a:prstGeom prst="rect">
+                      <a:avLst/>
+                    </a:prstGeom>
+                  </pic:spPr>
+                </pic:pic>
+              </a:graphicData>
+            </a:graphic>
+          </wp:inline>
+        </w:drawing>
+      </w:r>
+    </w:p>
+    <w:p>
+      <w:r>
+        <w:drawing>
+          <wp:inline distT="0" distB="0" distL="0" distR="0" wp14:anchorId="3E8A777C" wp14:editId="31871674">
+            <wp:extent cx="5400040" cy="3198495"/>
+            <wp:effectExtent l="0" t="0" r="0" b="1905"/>
+            <wp:docPr id="1411093815" name="Imagen 1"/>
+            <wp:cNvGraphicFramePr>
+              <a:graphicFrameLocks xmlns:a="http://schemas.openxmlformats.org/drawingml/2006/main" noChangeAspect="1"/>
+            </wp:cNvGraphicFramePr>
+            <a:graphic xmlns:a="http://schemas.openxmlformats.org/drawingml/2006/main">
+              <a:graphicData uri="http://schemas.openxmlformats.org/drawingml/2006/picture">
+                <pic:pic xmlns:pic="http://schemas.openxmlformats.org/drawingml/2006/picture">
+                  <pic:nvPicPr>
+                    <pic:cNvPr id="1411093815" name=""/>
+                    <pic:cNvPicPr/>
+                  </pic:nvPicPr>
+                  <pic:blipFill>
+                    <a:blip r:embed="rId21"/>
+                    <a:stretch>
+                      <a:fillRect/>
+                    </a:stretch>
+                  </pic:blipFill>
+                  <pic:spPr>
+                    <a:xfrm>
+                      <a:off x="0" y="0"/>
+                      <a:ext cx="5400040" cy="3198495"/>
+                    </a:xfrm>
+                    <a:prstGeom prst="rect">
+                      <a:avLst/>
+                    </a:prstGeom>
+                  </pic:spPr>
+                </pic:pic>
+              </a:graphicData>
+            </a:graphic>
+          </wp:inline>
+        </w:drawing>
+      </w:r>
+    </w:p>
+    <w:p/>
+    <w:p>
+      <w:r>
+        <w:t>P3</w:t>
+      </w:r>
+    </w:p>
+    <w:p/>
+    <w:p/>
+    <w:p/>
+    <w:p/>
+    <w:p/>
+    <w:p/>
+    <w:p/>
+    <w:p/>
+    <w:p/>
+    <w:p/>
+    <w:p/>
     <w:p/>
     <w:p/>
     <w:p/>

</xml_diff>